<commit_message>
Adicionado a 6º diagramação
Adicionado a 6º diagramação do caso de uso
</commit_message>
<xml_diff>
--- a/Diagramacao/Diagramacao 2.docx
+++ b/Diagramacao/Diagramacao 2.docx
@@ -79,7 +79,7 @@
           <w:sz w:val="28"/>
           <w:szCs w:val="28"/>
         </w:rPr>
-        <w:t>Manter prontuários dos pacientes da clínica</w:t>
+        <w:t>Manter prescrições de medicamentos dos pacientes internados</w:t>
       </w:r>
     </w:p>
     <w:p>
@@ -1312,12 +1312,14 @@
         <w:rPr>
           <w:rFonts w:eastAsia="Times New Roman"/>
           <w:sz w:val="28"/>
+          <w:lang w:val="pt-BR"/>
         </w:rPr>
       </w:pPr>
       <w:r>
         <w:rPr>
           <w:rFonts w:eastAsia="Times New Roman"/>
           <w:sz w:val="28"/>
+          <w:lang w:val="pt-BR"/>
         </w:rPr>
         <w:t>Volta p</w:t>
       </w:r>
@@ -1325,24 +1327,27 @@
         <w:rPr>
           <w:rFonts w:eastAsia="Times New Roman"/>
           <w:sz w:val="28"/>
-        </w:rPr>
-        <w:t xml:space="preserve">ara passo 2 do </w:t>
-      </w:r>
-      <w:proofErr w:type="spellStart"/>
+          <w:lang w:val="pt-BR"/>
+        </w:rPr>
+        <w:t xml:space="preserve">ara passo </w:t>
+      </w:r>
+      <w:proofErr w:type="gramStart"/>
       <w:r>
         <w:rPr>
           <w:rFonts w:eastAsia="Times New Roman"/>
           <w:sz w:val="28"/>
-        </w:rPr>
-        <w:t>Fluxo</w:t>
-      </w:r>
-      <w:proofErr w:type="spellEnd"/>
+          <w:lang w:val="pt-BR"/>
+        </w:rPr>
+        <w:t>2</w:t>
+      </w:r>
+      <w:proofErr w:type="gramEnd"/>
       <w:r>
         <w:rPr>
           <w:rFonts w:eastAsia="Times New Roman"/>
           <w:sz w:val="28"/>
-        </w:rPr>
-        <w:t xml:space="preserve"> Principal</w:t>
+          <w:lang w:val="pt-BR"/>
+        </w:rPr>
+        <w:t xml:space="preserve"> do Fluxo Principal</w:t>
       </w:r>
     </w:p>
     <w:p>

</xml_diff>